<commit_message>
Update CIS 634 Course Project Proposal.docx
</commit_message>
<xml_diff>
--- a/CIS 634 Course Project Proposal.docx
+++ b/CIS 634 Course Project Proposal.docx
@@ -376,14 +376,12 @@
         </w:rPr>
         <w:t xml:space="preserve"> </w:t>
       </w:r>
-      <w:proofErr w:type="spellStart"/>
-      <w:r>
-        <w:rPr>
-          <w:rFonts w:ascii="Times New Roman" w:hAnsi="Times New Roman" w:cs="Times New Roman"/>
-        </w:rPr>
-        <w:t>xxxxxxx</w:t>
-      </w:r>
-      <w:proofErr w:type="spellEnd"/>
+      <w:r>
+        <w:rPr>
+          <w:rFonts w:ascii="Times New Roman" w:hAnsi="Times New Roman" w:cs="Times New Roman"/>
+        </w:rPr>
+        <w:t>2794458</w:t>
+      </w:r>
     </w:p>
     <w:p>
       <w:pPr>
@@ -697,21 +695,7 @@
         <w:rPr>
           <w:rFonts w:ascii="Times New Roman" w:hAnsi="Times New Roman" w:cs="Times New Roman"/>
         </w:rPr>
-        <w:t xml:space="preserve">We are currently very flexible as far as coding is concerned. As we are working in a group, different student has different working &amp; programming styles. Below are few </w:t>
-      </w:r>
-      <w:proofErr w:type="gramStart"/>
-      <w:r>
-        <w:rPr>
-          <w:rFonts w:ascii="Times New Roman" w:hAnsi="Times New Roman" w:cs="Times New Roman"/>
-        </w:rPr>
-        <w:t>IDE’s</w:t>
-      </w:r>
-      <w:proofErr w:type="gramEnd"/>
-      <w:r>
-        <w:rPr>
-          <w:rFonts w:ascii="Times New Roman" w:hAnsi="Times New Roman" w:cs="Times New Roman"/>
-        </w:rPr>
-        <w:t xml:space="preserve"> that we have shortlisted.</w:t>
+        <w:t>We are currently very flexible as far as coding is concerned. As we are working in a group, different student has different working &amp; programming styles. Below are few IDE’s that we have shortlisted.</w:t>
       </w:r>
     </w:p>
     <w:p>

</xml_diff>